<commit_message>
update manual. Add custom wavelets info
</commit_message>
<xml_diff>
--- a/IPZ.BreathAnalyzer/MANUAL.docx
+++ b/IPZ.BreathAnalyzer/MANUAL.docx
@@ -1,9 +1,118 @@
 
 <file path=word/document.xml><?xml version="1.0" encoding="utf-8"?>
-<w:document xmlns:wpc="http://schemas.microsoft.com/office/word/2010/wordprocessingCanvas" xmlns:cx="http://schemas.microsoft.com/office/drawing/2014/chartex" xmlns:cx1="http://schemas.microsoft.com/office/drawing/2015/9/8/chartex" xmlns:mc="http://schemas.openxmlformats.org/markup-compatibility/2006" xmlns:o="urn:schemas-microsoft-com:office:office" xmlns:r="http://schemas.openxmlformats.org/officeDocument/2006/relationships" xmlns:m="http://schemas.openxmlformats.org/officeDocument/2006/math" xmlns:v="urn:schemas-microsoft-com:vml" xmlns:wp14="http://schemas.microsoft.com/office/word/2010/wordprocessingDrawing" xmlns:wp="http://schemas.openxmlformats.org/drawingml/2006/wordprocessingDrawing" xmlns:w10="urn:schemas-microsoft-com:office:word" xmlns:w="http://schemas.openxmlformats.org/wordprocessingml/2006/main" xmlns:w14="http://schemas.microsoft.com/office/word/2010/wordml" xmlns:w15="http://schemas.microsoft.com/office/word/2012/wordml" xmlns:w16se="http://schemas.microsoft.com/office/word/2015/wordml/symex" xmlns:wpg="http://schemas.microsoft.com/office/word/2010/wordprocessingGroup" xmlns:wpi="http://schemas.microsoft.com/office/word/2010/wordprocessingInk" xmlns:wne="http://schemas.microsoft.com/office/word/2006/wordml" xmlns:wps="http://schemas.microsoft.com/office/word/2010/wordprocessingShape" mc:Ignorable="w14 w15 w16se wp14">
+<w:document xmlns:o="urn:schemas-microsoft-com:office:office" xmlns:r="http://schemas.openxmlformats.org/officeDocument/2006/relationships" xmlns:v="urn:schemas-microsoft-com:vml" xmlns:w="http://schemas.openxmlformats.org/wordprocessingml/2006/main" xmlns:w10="urn:schemas-microsoft-com:office:word" xmlns:wp="http://schemas.openxmlformats.org/drawingml/2006/wordprocessingDrawing" xmlns:wps="http://schemas.microsoft.com/office/word/2010/wordprocessingShape" xmlns:wpg="http://schemas.microsoft.com/office/word/2010/wordprocessingGroup" xmlns:mc="http://schemas.openxmlformats.org/markup-compatibility/2006" xmlns:wp14="http://schemas.microsoft.com/office/word/2010/wordprocessingDrawing" xmlns:w14="http://schemas.microsoft.com/office/word/2010/wordml" mc:Ignorable="w14 wp14">
   <w:body>
     <w:p>
       <w:pPr>
+        <w:pStyle w:val="Normal"/>
+        <w:rPr/>
+      </w:pPr>
+      <w:r>
+        <w:rPr>
+          <w:rFonts w:cs="Times New Roman" w:ascii="Times New Roman" w:hAnsi="Times New Roman"/>
+          <w:sz w:val="28"/>
+          <w:szCs w:val="28"/>
+          <w:lang w:val="ru-RU"/>
+        </w:rPr>
+        <w:t>Системные требования</w:t>
+      </w:r>
+    </w:p>
+    <w:p>
+      <w:pPr>
+        <w:pStyle w:val="Normal"/>
+        <w:rPr/>
+      </w:pPr>
+      <w:r>
+        <w:rPr>
+          <w:rFonts w:cs="Times New Roman" w:ascii="Times New Roman" w:hAnsi="Times New Roman"/>
+          <w:sz w:val="28"/>
+          <w:szCs w:val="28"/>
+          <w:lang w:val="ru-RU"/>
+        </w:rPr>
+        <w:t>Для запуска необходим .</w:t>
+      </w:r>
+      <w:r>
+        <w:rPr>
+          <w:rFonts w:cs="Times New Roman" w:ascii="Times New Roman" w:hAnsi="Times New Roman"/>
+          <w:sz w:val="28"/>
+          <w:szCs w:val="28"/>
+          <w:lang w:val="en-US"/>
+        </w:rPr>
+        <w:t xml:space="preserve">NET Framework </w:t>
+      </w:r>
+      <w:r>
+        <w:rPr>
+          <w:rFonts w:cs="Times New Roman" w:ascii="Times New Roman" w:hAnsi="Times New Roman"/>
+          <w:sz w:val="28"/>
+          <w:szCs w:val="28"/>
+          <w:lang w:val="ru-RU"/>
+        </w:rPr>
+        <w:t xml:space="preserve">4.0 и </w:t>
+      </w:r>
+      <w:r>
+        <w:rPr>
+          <w:rFonts w:cs="Times New Roman" w:ascii="Times New Roman" w:hAnsi="Times New Roman"/>
+          <w:sz w:val="28"/>
+          <w:szCs w:val="28"/>
+          <w:lang w:val="en-US"/>
+        </w:rPr>
+        <w:t xml:space="preserve">Windows </w:t>
+      </w:r>
+      <w:r>
+        <w:rPr>
+          <w:rFonts w:cs="Times New Roman" w:ascii="Times New Roman" w:hAnsi="Times New Roman"/>
+          <w:sz w:val="28"/>
+          <w:szCs w:val="28"/>
+          <w:lang w:val="ru-RU"/>
+        </w:rPr>
+        <w:t>10. Рекомендуется иметь дискретную видеокарту для лучшей работы приложения.</w:t>
+      </w:r>
+    </w:p>
+    <w:p>
+      <w:pPr>
+        <w:pStyle w:val="Normal"/>
+        <w:rPr/>
+      </w:pPr>
+      <w:r>
+        <w:rPr>
+          <w:rFonts w:cs="Times New Roman" w:ascii="Times New Roman" w:hAnsi="Times New Roman"/>
+          <w:sz w:val="28"/>
+          <w:szCs w:val="28"/>
+          <w:lang w:val="ru-RU"/>
+        </w:rPr>
+        <w:t xml:space="preserve">Для запуска приложения скрпируйте содержимое папки </w:t>
+      </w:r>
+      <w:r>
+        <w:rPr>
+          <w:rFonts w:cs="Times New Roman" w:ascii="Times New Roman" w:hAnsi="Times New Roman"/>
+          <w:sz w:val="28"/>
+          <w:szCs w:val="28"/>
+          <w:lang w:val="en-US"/>
+        </w:rPr>
+        <w:t xml:space="preserve">Application </w:t>
+      </w:r>
+      <w:r>
+        <w:rPr>
+          <w:rFonts w:cs="Times New Roman" w:ascii="Times New Roman" w:hAnsi="Times New Roman"/>
+          <w:sz w:val="28"/>
+          <w:szCs w:val="28"/>
+          <w:lang w:val="ru-RU"/>
+        </w:rPr>
+        <w:t xml:space="preserve">и запустите исполняемый файл </w:t>
+      </w:r>
+      <w:r>
+        <w:rPr>
+          <w:rFonts w:cs="Times New Roman" w:ascii="Times New Roman" w:hAnsi="Times New Roman"/>
+          <w:sz w:val="28"/>
+          <w:szCs w:val="28"/>
+          <w:lang w:val="en-US"/>
+        </w:rPr>
+        <w:t>START.exe</w:t>
+      </w:r>
+    </w:p>
+    <w:p>
+      <w:pPr>
+        <w:pStyle w:val="Normal"/>
         <w:rPr>
           <w:rFonts w:ascii="Times New Roman" w:hAnsi="Times New Roman" w:cs="Times New Roman"/>
           <w:sz w:val="28"/>
@@ -12,33 +121,59 @@
         </w:rPr>
       </w:pPr>
       <w:r>
+        <w:rPr/>
+      </w:r>
+    </w:p>
+    <w:p>
+      <w:pPr>
+        <w:pStyle w:val="Normal"/>
+        <w:rPr/>
+      </w:pPr>
+      <w:r>
+        <w:rPr>
+          <w:rFonts w:cs="Times New Roman" w:ascii="Times New Roman" w:hAnsi="Times New Roman"/>
+          <w:sz w:val="28"/>
+          <w:szCs w:val="28"/>
+          <w:lang w:val="ru-RU"/>
+        </w:rPr>
+        <w:t>После запуска приложения пользователь видит осно</w:t>
+      </w:r>
+      <w:r>
+        <w:rPr>
+          <w:rFonts w:cs="Times New Roman" w:ascii="Times New Roman" w:hAnsi="Times New Roman"/>
+          <w:sz w:val="28"/>
+          <w:szCs w:val="28"/>
+          <w:lang w:val="ru-RU"/>
+        </w:rPr>
+        <w:t>в</w:t>
+      </w:r>
+      <w:r>
+        <w:rPr>
+          <w:rFonts w:cs="Times New Roman" w:ascii="Times New Roman" w:hAnsi="Times New Roman"/>
+          <w:sz w:val="28"/>
+          <w:szCs w:val="28"/>
+          <w:lang w:val="ru-RU"/>
+        </w:rPr>
+        <w:t>ной экран</w:t>
+      </w:r>
+    </w:p>
+    <w:p>
+      <w:pPr>
+        <w:pStyle w:val="Normal"/>
         <w:rPr>
           <w:rFonts w:ascii="Times New Roman" w:hAnsi="Times New Roman" w:cs="Times New Roman"/>
           <w:sz w:val="28"/>
           <w:szCs w:val="28"/>
           <w:lang w:val="ru-RU"/>
         </w:rPr>
-        <w:t>После запуска приложения пользователь видит осносной экран</w:t>
-      </w:r>
-    </w:p>
-    <w:p>
-      <w:pPr>
-        <w:rPr>
-          <w:rFonts w:ascii="Times New Roman" w:hAnsi="Times New Roman" w:cs="Times New Roman"/>
-          <w:sz w:val="28"/>
-          <w:szCs w:val="28"/>
-          <w:lang w:val="ru-RU"/>
-        </w:rPr>
-      </w:pPr>
-      <w:r>
-        <w:rPr>
-          <w:noProof/>
-        </w:rPr>
+      </w:pPr>
+      <w:r>
+        <w:rPr/>
         <w:drawing>
-          <wp:inline distT="0" distB="0" distL="0" distR="0" wp14:anchorId="77541B3D" wp14:editId="6FC13BF7">
+          <wp:inline distT="0" distB="3810" distL="0" distR="0">
             <wp:extent cx="5943600" cy="3482340"/>
-            <wp:effectExtent l="0" t="0" r="0" b="3810"/>
-            <wp:docPr id="1" name="Picture 1"/>
+            <wp:effectExtent l="0" t="0" r="0" b="0"/>
+            <wp:docPr id="1" name="Picture 1" descr=""/>
             <wp:cNvGraphicFramePr>
               <a:graphicFrameLocks xmlns:a="http://schemas.openxmlformats.org/drawingml/2006/main" noChangeAspect="1"/>
             </wp:cNvGraphicFramePr>
@@ -46,16 +181,18 @@
               <a:graphicData uri="http://schemas.openxmlformats.org/drawingml/2006/picture">
                 <pic:pic xmlns:pic="http://schemas.openxmlformats.org/drawingml/2006/picture">
                   <pic:nvPicPr>
-                    <pic:cNvPr id="1" name=""/>
-                    <pic:cNvPicPr/>
+                    <pic:cNvPr id="1" name="Picture 1" descr=""/>
+                    <pic:cNvPicPr>
+                      <a:picLocks noChangeAspect="1" noChangeArrowheads="1"/>
+                    </pic:cNvPicPr>
                   </pic:nvPicPr>
                   <pic:blipFill>
-                    <a:blip r:embed="rId5"/>
+                    <a:blip r:embed="rId2"/>
                     <a:stretch>
                       <a:fillRect/>
                     </a:stretch>
                   </pic:blipFill>
-                  <pic:spPr>
+                  <pic:spPr bwMode="auto">
                     <a:xfrm>
                       <a:off x="0" y="0"/>
                       <a:ext cx="5943600" cy="3482340"/>
@@ -87,7 +224,7 @@
       </w:pPr>
       <w:r>
         <w:rPr>
-          <w:rFonts w:ascii="Times New Roman" w:hAnsi="Times New Roman" w:cs="Times New Roman"/>
+          <w:rFonts w:cs="Times New Roman" w:ascii="Times New Roman" w:hAnsi="Times New Roman"/>
           <w:sz w:val="28"/>
           <w:szCs w:val="28"/>
           <w:lang w:val="ru-RU"/>
@@ -111,7 +248,7 @@
       </w:pPr>
       <w:r>
         <w:rPr>
-          <w:rFonts w:ascii="Times New Roman" w:hAnsi="Times New Roman" w:cs="Times New Roman"/>
+          <w:rFonts w:cs="Times New Roman" w:ascii="Times New Roman" w:hAnsi="Times New Roman"/>
           <w:sz w:val="28"/>
           <w:szCs w:val="28"/>
           <w:lang w:val="ru-RU"/>
@@ -135,7 +272,7 @@
       </w:pPr>
       <w:r>
         <w:rPr>
-          <w:rFonts w:ascii="Times New Roman" w:hAnsi="Times New Roman" w:cs="Times New Roman"/>
+          <w:rFonts w:cs="Times New Roman" w:ascii="Times New Roman" w:hAnsi="Times New Roman"/>
           <w:sz w:val="28"/>
           <w:szCs w:val="28"/>
           <w:lang w:val="ru-RU"/>
@@ -159,7 +296,7 @@
       </w:pPr>
       <w:r>
         <w:rPr>
-          <w:rFonts w:ascii="Times New Roman" w:hAnsi="Times New Roman" w:cs="Times New Roman"/>
+          <w:rFonts w:cs="Times New Roman" w:ascii="Times New Roman" w:hAnsi="Times New Roman"/>
           <w:sz w:val="28"/>
           <w:szCs w:val="28"/>
           <w:lang w:val="ru-RU"/>
@@ -183,7 +320,7 @@
       </w:pPr>
       <w:r>
         <w:rPr>
-          <w:rFonts w:ascii="Times New Roman" w:hAnsi="Times New Roman" w:cs="Times New Roman"/>
+          <w:rFonts w:cs="Times New Roman" w:ascii="Times New Roman" w:hAnsi="Times New Roman"/>
           <w:sz w:val="28"/>
           <w:szCs w:val="28"/>
           <w:lang w:val="ru-RU"/>
@@ -207,7 +344,7 @@
       </w:pPr>
       <w:r>
         <w:rPr>
-          <w:rFonts w:ascii="Times New Roman" w:hAnsi="Times New Roman" w:cs="Times New Roman"/>
+          <w:rFonts w:cs="Times New Roman" w:ascii="Times New Roman" w:hAnsi="Times New Roman"/>
           <w:sz w:val="28"/>
           <w:szCs w:val="28"/>
           <w:lang w:val="ru-RU"/>
@@ -231,7 +368,7 @@
       </w:pPr>
       <w:r>
         <w:rPr>
-          <w:rFonts w:ascii="Times New Roman" w:hAnsi="Times New Roman" w:cs="Times New Roman"/>
+          <w:rFonts w:cs="Times New Roman" w:ascii="Times New Roman" w:hAnsi="Times New Roman"/>
           <w:sz w:val="28"/>
           <w:szCs w:val="28"/>
           <w:lang w:val="ru-RU"/>
@@ -255,7 +392,7 @@
       </w:pPr>
       <w:r>
         <w:rPr>
-          <w:rFonts w:ascii="Times New Roman" w:hAnsi="Times New Roman" w:cs="Times New Roman"/>
+          <w:rFonts w:cs="Times New Roman" w:ascii="Times New Roman" w:hAnsi="Times New Roman"/>
           <w:sz w:val="28"/>
           <w:szCs w:val="28"/>
           <w:lang w:val="ru-RU"/>
@@ -279,7 +416,7 @@
       </w:pPr>
       <w:r>
         <w:rPr>
-          <w:rFonts w:ascii="Times New Roman" w:hAnsi="Times New Roman" w:cs="Times New Roman"/>
+          <w:rFonts w:cs="Times New Roman" w:ascii="Times New Roman" w:hAnsi="Times New Roman"/>
           <w:sz w:val="28"/>
           <w:szCs w:val="28"/>
           <w:lang w:val="ru-RU"/>
@@ -303,7 +440,7 @@
       </w:pPr>
       <w:r>
         <w:rPr>
-          <w:rFonts w:ascii="Times New Roman" w:hAnsi="Times New Roman" w:cs="Times New Roman"/>
+          <w:rFonts w:cs="Times New Roman" w:ascii="Times New Roman" w:hAnsi="Times New Roman"/>
           <w:sz w:val="28"/>
           <w:szCs w:val="28"/>
           <w:lang w:val="ru-RU"/>
@@ -312,7 +449,7 @@
       </w:r>
       <w:r>
         <w:rPr>
-          <w:rFonts w:ascii="Times New Roman" w:hAnsi="Times New Roman" w:cs="Times New Roman"/>
+          <w:rFonts w:cs="Times New Roman" w:ascii="Times New Roman" w:hAnsi="Times New Roman"/>
           <w:sz w:val="28"/>
           <w:szCs w:val="28"/>
         </w:rPr>
@@ -320,25 +457,16 @@
       </w:r>
       <w:r>
         <w:rPr>
-          <w:rFonts w:ascii="Times New Roman" w:hAnsi="Times New Roman" w:cs="Times New Roman"/>
-          <w:sz w:val="28"/>
-          <w:szCs w:val="28"/>
-          <w:lang w:val="ru-RU"/>
-        </w:rPr>
-        <w:t xml:space="preserve">), </w:t>
-      </w:r>
-      <w:r>
-        <w:rPr>
-          <w:rFonts w:ascii="Times New Roman" w:hAnsi="Times New Roman" w:cs="Times New Roman"/>
-          <w:sz w:val="28"/>
-          <w:szCs w:val="28"/>
-          <w:lang w:val="ru-RU"/>
-        </w:rPr>
-        <w:t>Цикличный (</w:t>
-      </w:r>
-      <w:r>
-        <w:rPr>
-          <w:rFonts w:ascii="Times New Roman" w:hAnsi="Times New Roman" w:cs="Times New Roman"/>
+          <w:rFonts w:cs="Times New Roman" w:ascii="Times New Roman" w:hAnsi="Times New Roman"/>
+          <w:sz w:val="28"/>
+          <w:szCs w:val="28"/>
+          <w:lang w:val="ru-RU"/>
+        </w:rPr>
+        <w:t>), Цикличный (</w:t>
+      </w:r>
+      <w:r>
+        <w:rPr>
+          <w:rFonts w:cs="Times New Roman" w:ascii="Times New Roman" w:hAnsi="Times New Roman"/>
           <w:sz w:val="28"/>
           <w:szCs w:val="28"/>
         </w:rPr>
@@ -346,7 +474,7 @@
       </w:r>
       <w:r>
         <w:rPr>
-          <w:rFonts w:ascii="Times New Roman" w:hAnsi="Times New Roman" w:cs="Times New Roman"/>
+          <w:rFonts w:cs="Times New Roman" w:ascii="Times New Roman" w:hAnsi="Times New Roman"/>
           <w:sz w:val="28"/>
           <w:szCs w:val="28"/>
           <w:lang w:val="ru-RU"/>
@@ -355,7 +483,7 @@
       </w:r>
       <w:r>
         <w:rPr>
-          <w:rFonts w:ascii="Times New Roman" w:hAnsi="Times New Roman" w:cs="Times New Roman"/>
+          <w:rFonts w:cs="Times New Roman" w:ascii="Times New Roman" w:hAnsi="Times New Roman"/>
           <w:sz w:val="28"/>
           <w:szCs w:val="28"/>
         </w:rPr>
@@ -363,7 +491,7 @@
       </w:r>
       <w:r>
         <w:rPr>
-          <w:rFonts w:ascii="Times New Roman" w:hAnsi="Times New Roman" w:cs="Times New Roman"/>
+          <w:rFonts w:cs="Times New Roman" w:ascii="Times New Roman" w:hAnsi="Times New Roman"/>
           <w:sz w:val="28"/>
           <w:szCs w:val="28"/>
           <w:lang w:val="ru-RU"/>
@@ -372,7 +500,7 @@
       </w:r>
       <w:r>
         <w:rPr>
-          <w:rFonts w:ascii="Times New Roman" w:hAnsi="Times New Roman" w:cs="Times New Roman"/>
+          <w:rFonts w:cs="Times New Roman" w:ascii="Times New Roman" w:hAnsi="Times New Roman"/>
           <w:sz w:val="28"/>
           <w:szCs w:val="28"/>
         </w:rPr>
@@ -380,25 +508,16 @@
       </w:r>
       <w:r>
         <w:rPr>
-          <w:rFonts w:ascii="Times New Roman" w:hAnsi="Times New Roman" w:cs="Times New Roman"/>
-          <w:sz w:val="28"/>
-          <w:szCs w:val="28"/>
-          <w:lang w:val="ru-RU"/>
-        </w:rPr>
-        <w:t xml:space="preserve">), </w:t>
-      </w:r>
-      <w:r>
-        <w:rPr>
-          <w:rFonts w:ascii="Times New Roman" w:hAnsi="Times New Roman" w:cs="Times New Roman"/>
-          <w:sz w:val="28"/>
-          <w:szCs w:val="28"/>
-          <w:lang w:val="ru-RU"/>
-        </w:rPr>
-        <w:t>взрывной (</w:t>
-      </w:r>
-      <w:r>
-        <w:rPr>
-          <w:rFonts w:ascii="Times New Roman" w:hAnsi="Times New Roman" w:cs="Times New Roman"/>
+          <w:rFonts w:cs="Times New Roman" w:ascii="Times New Roman" w:hAnsi="Times New Roman"/>
+          <w:sz w:val="28"/>
+          <w:szCs w:val="28"/>
+          <w:lang w:val="ru-RU"/>
+        </w:rPr>
+        <w:t>), взрывной (</w:t>
+      </w:r>
+      <w:r>
+        <w:rPr>
+          <w:rFonts w:cs="Times New Roman" w:ascii="Times New Roman" w:hAnsi="Times New Roman"/>
           <w:sz w:val="28"/>
           <w:szCs w:val="28"/>
         </w:rPr>
@@ -406,7 +525,7 @@
       </w:r>
       <w:r>
         <w:rPr>
-          <w:rFonts w:ascii="Times New Roman" w:hAnsi="Times New Roman" w:cs="Times New Roman"/>
+          <w:rFonts w:cs="Times New Roman" w:ascii="Times New Roman" w:hAnsi="Times New Roman"/>
           <w:sz w:val="28"/>
           <w:szCs w:val="28"/>
           <w:lang w:val="ru-RU"/>
@@ -430,7 +549,7 @@
       </w:pPr>
       <w:r>
         <w:rPr>
-          <w:rFonts w:ascii="Times New Roman" w:hAnsi="Times New Roman" w:cs="Times New Roman"/>
+          <w:rFonts w:cs="Times New Roman" w:ascii="Times New Roman" w:hAnsi="Times New Roman"/>
           <w:sz w:val="28"/>
           <w:szCs w:val="28"/>
           <w:lang w:val="ru-RU"/>
@@ -445,6 +564,58 @@
           <w:ilvl w:val="0"/>
           <w:numId w:val="1"/>
         </w:numPr>
+        <w:rPr/>
+      </w:pPr>
+      <w:r>
+        <w:rPr>
+          <w:rFonts w:cs="Times New Roman" w:ascii="Times New Roman" w:hAnsi="Times New Roman"/>
+          <w:sz w:val="28"/>
+          <w:szCs w:val="28"/>
+          <w:lang w:val="ru-RU"/>
+        </w:rPr>
+        <w:t>Кнопка позволяет сохранить в изображение визуализацию вейвлета.</w:t>
+      </w:r>
+    </w:p>
+    <w:p>
+      <w:pPr>
+        <w:pStyle w:val="ListParagraph"/>
+        <w:numPr>
+          <w:ilvl w:val="0"/>
+          <w:numId w:val="0"/>
+        </w:numPr>
+        <w:ind w:left="720" w:hanging="0"/>
+        <w:rPr/>
+      </w:pPr>
+      <w:r>
+        <w:rPr/>
+      </w:r>
+      <w:r>
+        <w:br w:type="page"/>
+      </w:r>
+    </w:p>
+    <w:p>
+      <w:pPr>
+        <w:pStyle w:val="ListParagraph"/>
+        <w:numPr>
+          <w:ilvl w:val="0"/>
+          <w:numId w:val="0"/>
+        </w:numPr>
+        <w:ind w:left="720" w:hanging="0"/>
+        <w:rPr/>
+      </w:pPr>
+      <w:r>
+        <w:rPr>
+          <w:rFonts w:cs="Times New Roman" w:ascii="Times New Roman" w:hAnsi="Times New Roman"/>
+          <w:sz w:val="28"/>
+          <w:szCs w:val="28"/>
+          <w:lang w:val="ru-RU"/>
+        </w:rPr>
+        <w:t>Добавление новых вейвлетов</w:t>
+      </w:r>
+    </w:p>
+    <w:p>
+      <w:pPr>
+        <w:pStyle w:val="ListParagraph"/>
         <w:rPr>
           <w:rFonts w:ascii="Times New Roman" w:hAnsi="Times New Roman" w:cs="Times New Roman"/>
           <w:sz w:val="28"/>
@@ -453,34 +624,678 @@
         </w:rPr>
       </w:pPr>
       <w:r>
+        <w:rPr/>
+      </w:r>
+    </w:p>
+    <w:p>
+      <w:pPr>
+        <w:pStyle w:val="ListParagraph"/>
+        <w:rPr/>
+      </w:pPr>
+      <w:r>
+        <w:rPr>
+          <w:rFonts w:cs="Times New Roman" w:ascii="Times New Roman" w:hAnsi="Times New Roman"/>
+          <w:sz w:val="28"/>
+          <w:szCs w:val="28"/>
+          <w:lang w:val="ru-RU"/>
+        </w:rPr>
+        <w:t xml:space="preserve">В корневую папку </w:t>
+      </w:r>
+      <w:r>
+        <w:rPr>
+          <w:rFonts w:cs="Times New Roman" w:ascii="Times New Roman" w:hAnsi="Times New Roman"/>
+          <w:sz w:val="28"/>
+          <w:szCs w:val="28"/>
+          <w:lang w:val="en-US"/>
+        </w:rPr>
+        <w:t xml:space="preserve">“Custom Wavelets” </w:t>
+      </w:r>
+      <w:r>
+        <w:rPr>
+          <w:rFonts w:cs="Times New Roman" w:ascii="Times New Roman" w:hAnsi="Times New Roman"/>
+          <w:sz w:val="28"/>
+          <w:szCs w:val="28"/>
+          <w:lang w:val="ru-RU"/>
+        </w:rPr>
+        <w:t xml:space="preserve">необходимо добавить новый </w:t>
+      </w:r>
+      <w:r>
+        <w:rPr>
+          <w:rFonts w:cs="Times New Roman" w:ascii="Times New Roman" w:hAnsi="Times New Roman"/>
+          <w:sz w:val="28"/>
+          <w:szCs w:val="28"/>
+          <w:lang w:val="en-US"/>
+        </w:rPr>
+        <w:t xml:space="preserve">C# </w:t>
+      </w:r>
+      <w:r>
+        <w:rPr>
+          <w:rFonts w:cs="Times New Roman" w:ascii="Times New Roman" w:hAnsi="Times New Roman"/>
+          <w:sz w:val="28"/>
+          <w:szCs w:val="28"/>
+          <w:lang w:val="ru-RU"/>
+        </w:rPr>
+        <w:t xml:space="preserve">класс у которого есть статический метод </w:t>
+      </w:r>
+      <w:r>
+        <w:rPr>
+          <w:rFonts w:cs="Times New Roman" w:ascii="Times New Roman" w:hAnsi="Times New Roman"/>
+          <w:sz w:val="28"/>
+          <w:szCs w:val="28"/>
+          <w:lang w:val="en-US"/>
+        </w:rPr>
+        <w:t xml:space="preserve">“Wavelet” </w:t>
+      </w:r>
+      <w:r>
+        <w:rPr>
+          <w:rFonts w:cs="Times New Roman" w:ascii="Times New Roman" w:hAnsi="Times New Roman"/>
+          <w:sz w:val="28"/>
+          <w:szCs w:val="28"/>
+          <w:lang w:val="ru-RU"/>
+        </w:rPr>
+        <w:t xml:space="preserve">со следующей сигнатурой (пример кода файла </w:t>
+      </w:r>
+      <w:r>
+        <w:rPr>
+          <w:rFonts w:cs="Times New Roman" w:ascii="Times New Roman" w:hAnsi="Times New Roman"/>
+          <w:sz w:val="28"/>
+          <w:szCs w:val="28"/>
+          <w:lang w:val="en-US"/>
+        </w:rPr>
+        <w:t xml:space="preserve">TestWavelet.cs </w:t>
+      </w:r>
+      <w:r>
+        <w:rPr>
+          <w:rFonts w:cs="Times New Roman" w:ascii="Times New Roman" w:hAnsi="Times New Roman"/>
+          <w:sz w:val="28"/>
+          <w:szCs w:val="28"/>
+          <w:lang w:val="ru-RU"/>
+        </w:rPr>
+        <w:t>ниже).</w:t>
+      </w:r>
+    </w:p>
+    <w:p>
+      <w:pPr>
+        <w:pStyle w:val="ListParagraph"/>
         <w:rPr>
           <w:rFonts w:ascii="Times New Roman" w:hAnsi="Times New Roman" w:cs="Times New Roman"/>
           <w:sz w:val="28"/>
           <w:szCs w:val="28"/>
           <w:lang w:val="ru-RU"/>
         </w:rPr>
-        <w:t>Кнопка позволяет сохранить в изображение визуализацию вейвлета.</w:t>
-      </w:r>
-      <w:bookmarkStart w:id="0" w:name="_GoBack"/>
-      <w:bookmarkEnd w:id="0"/>
+      </w:pPr>
+      <w:r>
+        <w:rPr/>
+      </w:r>
+    </w:p>
+    <w:p>
+      <w:pPr>
+        <w:pStyle w:val="ListParagraph"/>
+        <w:rPr/>
+      </w:pPr>
+      <w:r>
+        <w:rPr>
+          <w:rFonts w:cs="Times New Roman" w:ascii="Consolas" w:hAnsi="Consolas"/>
+          <w:color w:val="0000FF"/>
+          <w:sz w:val="19"/>
+          <w:szCs w:val="28"/>
+          <w:highlight w:val="white"/>
+          <w:lang w:val="ru-RU"/>
+        </w:rPr>
+        <w:t>using</w:t>
+      </w:r>
+      <w:r>
+        <w:rPr>
+          <w:rFonts w:ascii="Consolas" w:hAnsi="Consolas"/>
+          <w:color w:val="000000"/>
+          <w:sz w:val="19"/>
+          <w:highlight w:val="white"/>
+        </w:rPr>
+        <w:t xml:space="preserve"> System;</w:t>
+      </w:r>
+    </w:p>
+    <w:p>
+      <w:pPr>
+        <w:pStyle w:val="Normal"/>
+        <w:rPr>
+          <w:rFonts w:ascii="Consolas" w:hAnsi="Consolas"/>
+          <w:color w:val="000000"/>
+          <w:sz w:val="19"/>
+          <w:highlight w:val="white"/>
+        </w:rPr>
+      </w:pPr>
+      <w:r>
+        <w:rPr>
+          <w:rFonts w:ascii="Consolas" w:hAnsi="Consolas"/>
+          <w:color w:val="000000"/>
+          <w:sz w:val="19"/>
+          <w:highlight w:val="white"/>
+        </w:rPr>
+      </w:r>
+    </w:p>
+    <w:p>
+      <w:pPr>
+        <w:pStyle w:val="Normal"/>
+        <w:rPr/>
+      </w:pPr>
+      <w:r>
+        <w:rPr>
+          <w:rFonts w:ascii="Consolas" w:hAnsi="Consolas"/>
+          <w:color w:val="0000FF"/>
+          <w:sz w:val="19"/>
+          <w:highlight w:val="white"/>
+        </w:rPr>
+        <w:tab/>
+        <w:t>public</w:t>
+      </w:r>
+      <w:r>
+        <w:rPr>
+          <w:rFonts w:ascii="Consolas" w:hAnsi="Consolas"/>
+          <w:color w:val="000000"/>
+          <w:sz w:val="19"/>
+          <w:highlight w:val="white"/>
+        </w:rPr>
+        <w:t xml:space="preserve"> </w:t>
+      </w:r>
+      <w:r>
+        <w:rPr>
+          <w:rFonts w:ascii="Consolas" w:hAnsi="Consolas"/>
+          <w:color w:val="0000FF"/>
+          <w:sz w:val="19"/>
+          <w:highlight w:val="white"/>
+        </w:rPr>
+        <w:t>class</w:t>
+      </w:r>
+      <w:r>
+        <w:rPr>
+          <w:rFonts w:ascii="Consolas" w:hAnsi="Consolas"/>
+          <w:color w:val="000000"/>
+          <w:sz w:val="19"/>
+          <w:highlight w:val="white"/>
+        </w:rPr>
+        <w:t xml:space="preserve"> </w:t>
+      </w:r>
+      <w:r>
+        <w:rPr>
+          <w:rFonts w:ascii="Consolas" w:hAnsi="Consolas"/>
+          <w:color w:val="2B91AF"/>
+          <w:sz w:val="19"/>
+          <w:highlight w:val="white"/>
+        </w:rPr>
+        <w:t>TestWavelet</w:t>
+      </w:r>
+    </w:p>
+    <w:p>
+      <w:pPr>
+        <w:pStyle w:val="Normal"/>
+        <w:rPr/>
+      </w:pPr>
+      <w:r>
+        <w:rPr>
+          <w:rFonts w:ascii="Consolas" w:hAnsi="Consolas"/>
+          <w:color w:val="000000"/>
+          <w:sz w:val="19"/>
+          <w:highlight w:val="white"/>
+        </w:rPr>
+        <w:tab/>
+        <w:t>{</w:t>
+      </w:r>
+    </w:p>
+    <w:p>
+      <w:pPr>
+        <w:pStyle w:val="Normal"/>
+        <w:rPr/>
+      </w:pPr>
+      <w:r>
+        <w:rPr>
+          <w:rFonts w:ascii="Consolas" w:hAnsi="Consolas"/>
+          <w:color w:val="000000"/>
+          <w:sz w:val="19"/>
+          <w:highlight w:val="white"/>
+        </w:rPr>
+        <w:tab/>
+        <w:t xml:space="preserve">    </w:t>
+        <w:tab/>
+      </w:r>
+      <w:r>
+        <w:rPr>
+          <w:rFonts w:ascii="Consolas" w:hAnsi="Consolas"/>
+          <w:color w:val="0000FF"/>
+          <w:sz w:val="19"/>
+          <w:highlight w:val="white"/>
+        </w:rPr>
+        <w:t>public</w:t>
+      </w:r>
+      <w:r>
+        <w:rPr>
+          <w:rFonts w:ascii="Consolas" w:hAnsi="Consolas"/>
+          <w:color w:val="000000"/>
+          <w:sz w:val="19"/>
+          <w:highlight w:val="white"/>
+        </w:rPr>
+        <w:t xml:space="preserve"> </w:t>
+      </w:r>
+      <w:r>
+        <w:rPr>
+          <w:rFonts w:ascii="Consolas" w:hAnsi="Consolas"/>
+          <w:color w:val="0000FF"/>
+          <w:sz w:val="19"/>
+          <w:highlight w:val="white"/>
+        </w:rPr>
+        <w:t>static</w:t>
+      </w:r>
+      <w:r>
+        <w:rPr>
+          <w:rFonts w:ascii="Consolas" w:hAnsi="Consolas"/>
+          <w:color w:val="000000"/>
+          <w:sz w:val="19"/>
+          <w:highlight w:val="white"/>
+        </w:rPr>
+        <w:t xml:space="preserve"> </w:t>
+      </w:r>
+      <w:r>
+        <w:rPr>
+          <w:rFonts w:ascii="Consolas" w:hAnsi="Consolas"/>
+          <w:color w:val="0000FF"/>
+          <w:sz w:val="19"/>
+          <w:highlight w:val="white"/>
+        </w:rPr>
+        <w:t>double</w:t>
+      </w:r>
+      <w:r>
+        <w:rPr>
+          <w:rFonts w:ascii="Consolas" w:hAnsi="Consolas"/>
+          <w:color w:val="000000"/>
+          <w:sz w:val="19"/>
+          <w:highlight w:val="white"/>
+        </w:rPr>
+        <w:t xml:space="preserve"> Wavelet(</w:t>
+      </w:r>
+      <w:r>
+        <w:rPr>
+          <w:rFonts w:ascii="Consolas" w:hAnsi="Consolas"/>
+          <w:color w:val="0000FF"/>
+          <w:sz w:val="19"/>
+          <w:highlight w:val="white"/>
+        </w:rPr>
+        <w:t>double</w:t>
+      </w:r>
+      <w:r>
+        <w:rPr>
+          <w:rFonts w:ascii="Consolas" w:hAnsi="Consolas"/>
+          <w:color w:val="000000"/>
+          <w:sz w:val="19"/>
+          <w:highlight w:val="white"/>
+        </w:rPr>
+        <w:t xml:space="preserve"> t, </w:t>
+      </w:r>
+      <w:r>
+        <w:rPr>
+          <w:rFonts w:ascii="Consolas" w:hAnsi="Consolas"/>
+          <w:color w:val="0000FF"/>
+          <w:sz w:val="19"/>
+          <w:highlight w:val="white"/>
+        </w:rPr>
+        <w:t>int</w:t>
+      </w:r>
+      <w:r>
+        <w:rPr>
+          <w:rFonts w:ascii="Consolas" w:hAnsi="Consolas"/>
+          <w:color w:val="000000"/>
+          <w:sz w:val="19"/>
+          <w:highlight w:val="white"/>
+        </w:rPr>
+        <w:t xml:space="preserve"> T)</w:t>
+      </w:r>
+    </w:p>
+    <w:p>
+      <w:pPr>
+        <w:pStyle w:val="Normal"/>
+        <w:rPr/>
+      </w:pPr>
+      <w:r>
+        <w:rPr>
+          <w:rFonts w:ascii="Consolas" w:hAnsi="Consolas"/>
+          <w:color w:val="000000"/>
+          <w:sz w:val="19"/>
+          <w:highlight w:val="white"/>
+        </w:rPr>
+        <w:tab/>
+        <w:t xml:space="preserve">    </w:t>
+        <w:tab/>
+        <w:t xml:space="preserve">{        </w:t>
+      </w:r>
+    </w:p>
+    <w:p>
+      <w:pPr>
+        <w:pStyle w:val="Normal"/>
+        <w:rPr/>
+      </w:pPr>
+      <w:r>
+        <w:rPr>
+          <w:rFonts w:ascii="Consolas" w:hAnsi="Consolas"/>
+          <w:color w:val="000000"/>
+          <w:sz w:val="19"/>
+          <w:highlight w:val="white"/>
+        </w:rPr>
+        <w:tab/>
+        <w:t xml:space="preserve">    </w:t>
+        <w:tab/>
+        <w:t xml:space="preserve">    </w:t>
+      </w:r>
+      <w:r>
+        <w:rPr>
+          <w:rFonts w:ascii="Consolas" w:hAnsi="Consolas"/>
+          <w:color w:val="0000FF"/>
+          <w:sz w:val="19"/>
+          <w:highlight w:val="white"/>
+        </w:rPr>
+        <w:t>return</w:t>
+      </w:r>
+      <w:r>
+        <w:rPr>
+          <w:rFonts w:ascii="Consolas" w:hAnsi="Consolas"/>
+          <w:color w:val="000000"/>
+          <w:sz w:val="19"/>
+          <w:highlight w:val="white"/>
+        </w:rPr>
+        <w:t xml:space="preserve"> -1 / </w:t>
+      </w:r>
+      <w:r>
+        <w:rPr>
+          <w:rFonts w:ascii="Consolas" w:hAnsi="Consolas"/>
+          <w:color w:val="2B91AF"/>
+          <w:sz w:val="19"/>
+          <w:highlight w:val="white"/>
+        </w:rPr>
+        <w:t>Math</w:t>
+      </w:r>
+      <w:r>
+        <w:rPr>
+          <w:rFonts w:ascii="Consolas" w:hAnsi="Consolas"/>
+          <w:color w:val="000000"/>
+          <w:sz w:val="19"/>
+          <w:highlight w:val="white"/>
+        </w:rPr>
+        <w:t xml:space="preserve">.Sqrt(T) * </w:t>
+      </w:r>
+      <w:r>
+        <w:rPr>
+          <w:rFonts w:ascii="Consolas" w:hAnsi="Consolas"/>
+          <w:color w:val="2B91AF"/>
+          <w:sz w:val="19"/>
+          <w:highlight w:val="white"/>
+        </w:rPr>
+        <w:t>Math</w:t>
+      </w:r>
+      <w:r>
+        <w:rPr>
+          <w:rFonts w:ascii="Consolas" w:hAnsi="Consolas"/>
+          <w:color w:val="000000"/>
+          <w:sz w:val="19"/>
+          <w:highlight w:val="white"/>
+        </w:rPr>
+        <w:t>.Pow(</w:t>
+      </w:r>
+      <w:r>
+        <w:rPr>
+          <w:rFonts w:ascii="Consolas" w:hAnsi="Consolas"/>
+          <w:color w:val="2B91AF"/>
+          <w:sz w:val="19"/>
+          <w:highlight w:val="white"/>
+        </w:rPr>
+        <w:t>Math</w:t>
+      </w:r>
+      <w:r>
+        <w:rPr>
+          <w:rFonts w:ascii="Consolas" w:hAnsi="Consolas"/>
+          <w:color w:val="000000"/>
+          <w:sz w:val="19"/>
+          <w:highlight w:val="white"/>
+        </w:rPr>
+        <w:t>.Sin(t), 2);</w:t>
+      </w:r>
+    </w:p>
+    <w:p>
+      <w:pPr>
+        <w:pStyle w:val="Normal"/>
+        <w:rPr/>
+      </w:pPr>
+      <w:r>
+        <w:rPr>
+          <w:rFonts w:ascii="Consolas" w:hAnsi="Consolas"/>
+          <w:color w:val="000000"/>
+          <w:sz w:val="19"/>
+          <w:highlight w:val="white"/>
+        </w:rPr>
+        <w:tab/>
+        <w:t xml:space="preserve">    </w:t>
+        <w:tab/>
+        <w:t>}</w:t>
+      </w:r>
+    </w:p>
+    <w:p>
+      <w:pPr>
+        <w:pStyle w:val="Normal"/>
+        <w:rPr/>
+      </w:pPr>
+      <w:r>
+        <w:rPr>
+          <w:rFonts w:ascii="Consolas" w:hAnsi="Consolas"/>
+          <w:color w:val="000000"/>
+          <w:sz w:val="19"/>
+          <w:highlight w:val="white"/>
+        </w:rPr>
+        <w:tab/>
+        <w:t>}</w:t>
+      </w:r>
+    </w:p>
+    <w:p>
+      <w:pPr>
+        <w:pStyle w:val="Normal"/>
+        <w:rPr>
+          <w:rFonts w:ascii="Consolas" w:hAnsi="Consolas"/>
+          <w:color w:val="000000"/>
+          <w:sz w:val="19"/>
+          <w:highlight w:val="white"/>
+        </w:rPr>
+      </w:pPr>
+      <w:r>
+        <w:rPr/>
+      </w:r>
+    </w:p>
+    <w:p>
+      <w:pPr>
+        <w:pStyle w:val="Normal"/>
+        <w:rPr>
+          <w:rFonts w:ascii="Times New Roman" w:hAnsi="Times New Roman"/>
+          <w:sz w:val="24"/>
+          <w:szCs w:val="24"/>
+          <w:lang w:val="ru-RU"/>
+        </w:rPr>
+      </w:pPr>
+      <w:r>
+        <w:rPr>
+          <w:rFonts w:ascii="Times New Roman" w:hAnsi="Times New Roman"/>
+          <w:color w:val="000000"/>
+          <w:sz w:val="24"/>
+          <w:szCs w:val="24"/>
+          <w:highlight w:val="white"/>
+          <w:lang w:val="ru-RU"/>
+        </w:rPr>
+        <w:t>Структура директории указана на скриншотах ниже:</w:t>
+      </w:r>
+    </w:p>
+    <w:p>
+      <w:pPr>
+        <w:pStyle w:val="Normal"/>
+        <w:rPr>
+          <w:rFonts w:ascii="Consolas" w:hAnsi="Consolas"/>
+          <w:color w:val="000000"/>
+          <w:sz w:val="19"/>
+          <w:highlight w:val="white"/>
+        </w:rPr>
+      </w:pPr>
+      <w:r>
+        <w:rPr/>
+        <w:drawing>
+          <wp:anchor behindDoc="0" distT="0" distB="101600" distL="0" distR="0" simplePos="0" locked="0" layoutInCell="1" allowOverlap="1" relativeHeight="4">
+            <wp:simplePos x="0" y="0"/>
+            <wp:positionH relativeFrom="column">
+              <wp:align>center</wp:align>
+            </wp:positionH>
+            <wp:positionV relativeFrom="paragraph">
+              <wp:posOffset>635</wp:posOffset>
+            </wp:positionV>
+            <wp:extent cx="5943600" cy="4029710"/>
+            <wp:effectExtent l="0" t="0" r="0" b="0"/>
+            <wp:wrapSquare wrapText="largest"/>
+            <wp:docPr id="2" name="Image1" descr=""/>
+            <wp:cNvGraphicFramePr>
+              <a:graphicFrameLocks xmlns:a="http://schemas.openxmlformats.org/drawingml/2006/main" noChangeAspect="1"/>
+            </wp:cNvGraphicFramePr>
+            <a:graphic xmlns:a="http://schemas.openxmlformats.org/drawingml/2006/main">
+              <a:graphicData uri="http://schemas.openxmlformats.org/drawingml/2006/picture">
+                <pic:pic xmlns:pic="http://schemas.openxmlformats.org/drawingml/2006/picture">
+                  <pic:nvPicPr>
+                    <pic:cNvPr id="2" name="Image1" descr=""/>
+                    <pic:cNvPicPr>
+                      <a:picLocks noChangeAspect="1" noChangeArrowheads="1"/>
+                    </pic:cNvPicPr>
+                  </pic:nvPicPr>
+                  <pic:blipFill>
+                    <a:blip r:embed="rId3"/>
+                    <a:stretch>
+                      <a:fillRect/>
+                    </a:stretch>
+                  </pic:blipFill>
+                  <pic:spPr bwMode="auto">
+                    <a:xfrm>
+                      <a:off x="0" y="0"/>
+                      <a:ext cx="5943600" cy="4029710"/>
+                    </a:xfrm>
+                    <a:prstGeom prst="rect">
+                      <a:avLst/>
+                    </a:prstGeom>
+                  </pic:spPr>
+                </pic:pic>
+              </a:graphicData>
+            </a:graphic>
+          </wp:anchor>
+        </w:drawing>
+      </w:r>
+      <w:r>
+        <w:br w:type="page"/>
+      </w:r>
+    </w:p>
+    <w:p>
+      <w:pPr>
+        <w:pStyle w:val="Normal"/>
+        <w:rPr>
+          <w:rFonts w:ascii="Times New Roman" w:hAnsi="Times New Roman"/>
+          <w:sz w:val="24"/>
+          <w:szCs w:val="24"/>
+          <w:lang w:val="ru-RU"/>
+        </w:rPr>
+      </w:pPr>
+      <w:r>
+        <w:drawing>
+          <wp:anchor behindDoc="0" distT="0" distB="101600" distL="0" distR="0" simplePos="0" locked="0" layoutInCell="1" allowOverlap="1" relativeHeight="3">
+            <wp:simplePos x="0" y="0"/>
+            <wp:positionH relativeFrom="column">
+              <wp:posOffset>31750</wp:posOffset>
+            </wp:positionH>
+            <wp:positionV relativeFrom="paragraph">
+              <wp:posOffset>635</wp:posOffset>
+            </wp:positionV>
+            <wp:extent cx="5880100" cy="1365250"/>
+            <wp:effectExtent l="0" t="0" r="0" b="0"/>
+            <wp:wrapSquare wrapText="largest"/>
+            <wp:docPr id="3" name="Image2" descr=""/>
+            <wp:cNvGraphicFramePr>
+              <a:graphicFrameLocks xmlns:a="http://schemas.openxmlformats.org/drawingml/2006/main" noChangeAspect="1"/>
+            </wp:cNvGraphicFramePr>
+            <a:graphic xmlns:a="http://schemas.openxmlformats.org/drawingml/2006/main">
+              <a:graphicData uri="http://schemas.openxmlformats.org/drawingml/2006/picture">
+                <pic:pic xmlns:pic="http://schemas.openxmlformats.org/drawingml/2006/picture">
+                  <pic:nvPicPr>
+                    <pic:cNvPr id="3" name="Image2" descr=""/>
+                    <pic:cNvPicPr>
+                      <a:picLocks noChangeAspect="1" noChangeArrowheads="1"/>
+                    </pic:cNvPicPr>
+                  </pic:nvPicPr>
+                  <pic:blipFill>
+                    <a:blip r:embed="rId4"/>
+                    <a:stretch>
+                      <a:fillRect/>
+                    </a:stretch>
+                  </pic:blipFill>
+                  <pic:spPr bwMode="auto">
+                    <a:xfrm>
+                      <a:off x="0" y="0"/>
+                      <a:ext cx="5880100" cy="1365250"/>
+                    </a:xfrm>
+                    <a:prstGeom prst="rect">
+                      <a:avLst/>
+                    </a:prstGeom>
+                  </pic:spPr>
+                </pic:pic>
+              </a:graphicData>
+            </a:graphic>
+          </wp:anchor>
+        </w:drawing>
+      </w:r>
+      <w:r>
+        <w:rPr>
+          <w:rFonts w:ascii="Times New Roman" w:hAnsi="Times New Roman"/>
+          <w:color w:val="000000"/>
+          <w:sz w:val="24"/>
+          <w:szCs w:val="24"/>
+          <w:highlight w:val="white"/>
+          <w:lang w:val="ru-RU"/>
+        </w:rPr>
+        <w:t>В папке „</w:t>
+      </w:r>
+      <w:r>
+        <w:rPr>
+          <w:rFonts w:ascii="Times New Roman" w:hAnsi="Times New Roman"/>
+          <w:color w:val="000000"/>
+          <w:sz w:val="24"/>
+          <w:szCs w:val="24"/>
+          <w:highlight w:val="white"/>
+          <w:lang w:val="en-US"/>
+        </w:rPr>
+        <w:t xml:space="preserve">Custom Wavelets” </w:t>
+      </w:r>
+      <w:r>
+        <w:rPr>
+          <w:rFonts w:ascii="Times New Roman" w:hAnsi="Times New Roman"/>
+          <w:color w:val="000000"/>
+          <w:sz w:val="24"/>
+          <w:szCs w:val="24"/>
+          <w:highlight w:val="white"/>
+          <w:lang w:val="ru-RU"/>
+        </w:rPr>
+        <w:t>находится файл исходного кода который компилируется при запуске приложения. После добавления вейвлета необходимо перезапустить приложение.</w:t>
+      </w:r>
     </w:p>
     <w:sectPr>
+      <w:type w:val="nextPage"/>
       <w:pgSz w:w="12240" w:h="15840"/>
-      <w:pgMar w:top="1440" w:right="1440" w:bottom="1440" w:left="1440" w:header="720" w:footer="720" w:gutter="0"/>
-      <w:cols w:space="720"/>
-      <w:docGrid w:linePitch="360"/>
+      <w:pgMar w:left="1440" w:right="1440" w:header="0" w:top="1440" w:footer="0" w:bottom="1440" w:gutter="0"/>
+      <w:pgNumType w:fmt="decimal"/>
+      <w:formProt w:val="false"/>
+      <w:textDirection w:val="lrTb"/>
+      <w:docGrid w:type="default" w:linePitch="360" w:charSpace="4294965247"/>
     </w:sectPr>
   </w:body>
 </w:document>
 </file>
 
 <file path=word/numbering.xml><?xml version="1.0" encoding="utf-8"?>
-<w:numbering xmlns:wpc="http://schemas.microsoft.com/office/word/2010/wordprocessingCanvas" xmlns:cx="http://schemas.microsoft.com/office/drawing/2014/chartex" xmlns:cx1="http://schemas.microsoft.com/office/drawing/2015/9/8/chartex" xmlns:mc="http://schemas.openxmlformats.org/markup-compatibility/2006" xmlns:o="urn:schemas-microsoft-com:office:office" xmlns:r="http://schemas.openxmlformats.org/officeDocument/2006/relationships" xmlns:m="http://schemas.openxmlformats.org/officeDocument/2006/math" xmlns:v="urn:schemas-microsoft-com:vml" xmlns:wp14="http://schemas.microsoft.com/office/word/2010/wordprocessingDrawing" xmlns:wp="http://schemas.openxmlformats.org/drawingml/2006/wordprocessingDrawing" xmlns:w10="urn:schemas-microsoft-com:office:word" xmlns:w="http://schemas.openxmlformats.org/wordprocessingml/2006/main" xmlns:w14="http://schemas.microsoft.com/office/word/2010/wordml" xmlns:w15="http://schemas.microsoft.com/office/word/2012/wordml" xmlns:w16se="http://schemas.microsoft.com/office/word/2015/wordml/symex" xmlns:wpg="http://schemas.microsoft.com/office/word/2010/wordprocessingGroup" xmlns:wpi="http://schemas.microsoft.com/office/word/2010/wordprocessingInk" xmlns:wne="http://schemas.microsoft.com/office/word/2006/wordml" xmlns:wps="http://schemas.microsoft.com/office/word/2010/wordprocessingShape" mc:Ignorable="w14 w15 w16se wp14">
-  <w:abstractNum w:abstractNumId="0" w15:restartNumberingAfterBreak="0">
-    <w:nsid w:val="6A2D09AA"/>
-    <w:multiLevelType w:val="hybridMultilevel"/>
-    <w:tmpl w:val="F2E4D13E"/>
-    <w:lvl w:ilvl="0" w:tplc="0409000F">
+<w:numbering xmlns:w="http://schemas.openxmlformats.org/wordprocessingml/2006/main" xmlns:o="urn:schemas-microsoft-com:office:office" xmlns:r="http://schemas.openxmlformats.org/officeDocument/2006/relationships" xmlns:v="urn:schemas-microsoft-com:vml">
+  <w:abstractNum w:abstractNumId="1">
+    <w:lvl w:ilvl="0">
       <w:start w:val="1"/>
       <w:numFmt w:val="decimal"/>
       <w:lvlText w:val="%1."/>
@@ -489,7 +1304,7 @@
         <w:ind w:left="720" w:hanging="360"/>
       </w:pPr>
     </w:lvl>
-    <w:lvl w:ilvl="1" w:tplc="04090019">
+    <w:lvl w:ilvl="1">
       <w:start w:val="1"/>
       <w:numFmt w:val="lowerLetter"/>
       <w:lvlText w:val="%2."/>
@@ -498,7 +1313,7 @@
         <w:ind w:left="1440" w:hanging="360"/>
       </w:pPr>
     </w:lvl>
-    <w:lvl w:ilvl="2" w:tplc="0409001B" w:tentative="1">
+    <w:lvl w:ilvl="2">
       <w:start w:val="1"/>
       <w:numFmt w:val="lowerRoman"/>
       <w:lvlText w:val="%3."/>
@@ -507,7 +1322,7 @@
         <w:ind w:left="2160" w:hanging="180"/>
       </w:pPr>
     </w:lvl>
-    <w:lvl w:ilvl="3" w:tplc="0409000F" w:tentative="1">
+    <w:lvl w:ilvl="3">
       <w:start w:val="1"/>
       <w:numFmt w:val="decimal"/>
       <w:lvlText w:val="%4."/>
@@ -516,7 +1331,7 @@
         <w:ind w:left="2880" w:hanging="360"/>
       </w:pPr>
     </w:lvl>
-    <w:lvl w:ilvl="4" w:tplc="04090019" w:tentative="1">
+    <w:lvl w:ilvl="4">
       <w:start w:val="1"/>
       <w:numFmt w:val="lowerLetter"/>
       <w:lvlText w:val="%5."/>
@@ -525,7 +1340,7 @@
         <w:ind w:left="3600" w:hanging="360"/>
       </w:pPr>
     </w:lvl>
-    <w:lvl w:ilvl="5" w:tplc="0409001B" w:tentative="1">
+    <w:lvl w:ilvl="5">
       <w:start w:val="1"/>
       <w:numFmt w:val="lowerRoman"/>
       <w:lvlText w:val="%6."/>
@@ -534,7 +1349,7 @@
         <w:ind w:left="4320" w:hanging="180"/>
       </w:pPr>
     </w:lvl>
-    <w:lvl w:ilvl="6" w:tplc="0409000F" w:tentative="1">
+    <w:lvl w:ilvl="6">
       <w:start w:val="1"/>
       <w:numFmt w:val="decimal"/>
       <w:lvlText w:val="%7."/>
@@ -543,7 +1358,7 @@
         <w:ind w:left="5040" w:hanging="360"/>
       </w:pPr>
     </w:lvl>
-    <w:lvl w:ilvl="7" w:tplc="04090019" w:tentative="1">
+    <w:lvl w:ilvl="7">
       <w:start w:val="1"/>
       <w:numFmt w:val="lowerLetter"/>
       <w:lvlText w:val="%8."/>
@@ -552,7 +1367,7 @@
         <w:ind w:left="5760" w:hanging="360"/>
       </w:pPr>
     </w:lvl>
-    <w:lvl w:ilvl="8" w:tplc="0409001B" w:tentative="1">
+    <w:lvl w:ilvl="8">
       <w:start w:val="1"/>
       <w:numFmt w:val="lowerRoman"/>
       <w:lvlText w:val="%9."/>
@@ -562,18 +1377,140 @@
       </w:pPr>
     </w:lvl>
   </w:abstractNum>
+  <w:abstractNum w:abstractNumId="2">
+    <w:lvl w:ilvl="0">
+      <w:start w:val="1"/>
+      <w:numFmt w:val="none"/>
+      <w:suff w:val="nothing"/>
+      <w:lvlText w:val=""/>
+      <w:lvlJc w:val="left"/>
+      <w:pPr>
+        <w:tabs>
+          <w:tab w:val="num" w:pos="432"/>
+        </w:tabs>
+        <w:ind w:left="432" w:hanging="432"/>
+      </w:pPr>
+    </w:lvl>
+    <w:lvl w:ilvl="1">
+      <w:start w:val="1"/>
+      <w:numFmt w:val="none"/>
+      <w:suff w:val="nothing"/>
+      <w:lvlText w:val=""/>
+      <w:lvlJc w:val="left"/>
+      <w:pPr>
+        <w:tabs>
+          <w:tab w:val="num" w:pos="576"/>
+        </w:tabs>
+        <w:ind w:left="576" w:hanging="576"/>
+      </w:pPr>
+    </w:lvl>
+    <w:lvl w:ilvl="2">
+      <w:start w:val="1"/>
+      <w:numFmt w:val="none"/>
+      <w:suff w:val="nothing"/>
+      <w:lvlText w:val=""/>
+      <w:lvlJc w:val="left"/>
+      <w:pPr>
+        <w:tabs>
+          <w:tab w:val="num" w:pos="720"/>
+        </w:tabs>
+        <w:ind w:left="720" w:hanging="720"/>
+      </w:pPr>
+    </w:lvl>
+    <w:lvl w:ilvl="3">
+      <w:start w:val="1"/>
+      <w:numFmt w:val="none"/>
+      <w:suff w:val="nothing"/>
+      <w:lvlText w:val=""/>
+      <w:lvlJc w:val="left"/>
+      <w:pPr>
+        <w:tabs>
+          <w:tab w:val="num" w:pos="864"/>
+        </w:tabs>
+        <w:ind w:left="864" w:hanging="864"/>
+      </w:pPr>
+    </w:lvl>
+    <w:lvl w:ilvl="4">
+      <w:start w:val="1"/>
+      <w:numFmt w:val="none"/>
+      <w:suff w:val="nothing"/>
+      <w:lvlText w:val=""/>
+      <w:lvlJc w:val="left"/>
+      <w:pPr>
+        <w:tabs>
+          <w:tab w:val="num" w:pos="1008"/>
+        </w:tabs>
+        <w:ind w:left="1008" w:hanging="1008"/>
+      </w:pPr>
+    </w:lvl>
+    <w:lvl w:ilvl="5">
+      <w:start w:val="1"/>
+      <w:numFmt w:val="none"/>
+      <w:suff w:val="nothing"/>
+      <w:lvlText w:val=""/>
+      <w:lvlJc w:val="left"/>
+      <w:pPr>
+        <w:tabs>
+          <w:tab w:val="num" w:pos="1152"/>
+        </w:tabs>
+        <w:ind w:left="1152" w:hanging="1152"/>
+      </w:pPr>
+    </w:lvl>
+    <w:lvl w:ilvl="6">
+      <w:start w:val="1"/>
+      <w:numFmt w:val="none"/>
+      <w:suff w:val="nothing"/>
+      <w:lvlText w:val=""/>
+      <w:lvlJc w:val="left"/>
+      <w:pPr>
+        <w:tabs>
+          <w:tab w:val="num" w:pos="1296"/>
+        </w:tabs>
+        <w:ind w:left="1296" w:hanging="1296"/>
+      </w:pPr>
+    </w:lvl>
+    <w:lvl w:ilvl="7">
+      <w:start w:val="1"/>
+      <w:numFmt w:val="none"/>
+      <w:suff w:val="nothing"/>
+      <w:lvlText w:val=""/>
+      <w:lvlJc w:val="left"/>
+      <w:pPr>
+        <w:tabs>
+          <w:tab w:val="num" w:pos="1440"/>
+        </w:tabs>
+        <w:ind w:left="1440" w:hanging="1440"/>
+      </w:pPr>
+    </w:lvl>
+    <w:lvl w:ilvl="8">
+      <w:start w:val="1"/>
+      <w:numFmt w:val="none"/>
+      <w:suff w:val="nothing"/>
+      <w:lvlText w:val=""/>
+      <w:lvlJc w:val="left"/>
+      <w:pPr>
+        <w:tabs>
+          <w:tab w:val="num" w:pos="1584"/>
+        </w:tabs>
+        <w:ind w:left="1584" w:hanging="1584"/>
+      </w:pPr>
+    </w:lvl>
+  </w:abstractNum>
   <w:num w:numId="1">
-    <w:abstractNumId w:val="0"/>
+    <w:abstractNumId w:val="1"/>
+  </w:num>
+  <w:num w:numId="2">
+    <w:abstractNumId w:val="2"/>
   </w:num>
 </w:numbering>
 </file>
 
 <file path=word/styles.xml><?xml version="1.0" encoding="utf-8"?>
-<w:styles xmlns:mc="http://schemas.openxmlformats.org/markup-compatibility/2006" xmlns:r="http://schemas.openxmlformats.org/officeDocument/2006/relationships" xmlns:w="http://schemas.openxmlformats.org/wordprocessingml/2006/main" xmlns:w14="http://schemas.microsoft.com/office/word/2010/wordml" xmlns:w15="http://schemas.microsoft.com/office/word/2012/wordml" xmlns:w16se="http://schemas.microsoft.com/office/word/2015/wordml/symex" mc:Ignorable="w14 w15 w16se">
+<w:styles xmlns:w="http://schemas.openxmlformats.org/wordprocessingml/2006/main" xmlns:w14="http://schemas.microsoft.com/office/word/2010/wordml" xmlns:mc="http://schemas.openxmlformats.org/markup-compatibility/2006" mc:Ignorable="w14">
   <w:docDefaults>
     <w:rPrDefault>
       <w:rPr>
-        <w:rFonts w:asciiTheme="minorHAnsi" w:eastAsiaTheme="minorHAnsi" w:hAnsiTheme="minorHAnsi" w:cstheme="minorBidi"/>
+        <w:rFonts w:ascii="Calibri" w:hAnsi="Calibri" w:eastAsia="Calibri" w:cs="" w:asciiTheme="minorHAnsi" w:cstheme="minorBidi" w:eastAsiaTheme="minorHAnsi" w:hAnsiTheme="minorHAnsi"/>
         <w:sz w:val="22"/>
         <w:szCs w:val="22"/>
         <w:lang w:val="en-US" w:eastAsia="en-US" w:bidi="ar-SA"/>
@@ -581,21 +1518,21 @@
     </w:rPrDefault>
     <w:pPrDefault>
       <w:pPr>
-        <w:spacing w:after="160" w:line="259" w:lineRule="auto"/>
+        <w:spacing w:lineRule="auto" w:line="259"/>
       </w:pPr>
     </w:pPrDefault>
   </w:docDefaults>
   <w:latentStyles w:defLockedState="0" w:defUIPriority="99" w:defSemiHidden="0" w:defUnhideWhenUsed="0" w:defQFormat="0" w:count="371">
     <w:lsdException w:name="Normal" w:uiPriority="0" w:qFormat="1"/>
     <w:lsdException w:name="heading 1" w:uiPriority="9" w:qFormat="1"/>
-    <w:lsdException w:name="heading 2" w:semiHidden="1" w:uiPriority="9" w:unhideWhenUsed="1" w:qFormat="1"/>
-    <w:lsdException w:name="heading 3" w:semiHidden="1" w:uiPriority="9" w:unhideWhenUsed="1" w:qFormat="1"/>
-    <w:lsdException w:name="heading 4" w:semiHidden="1" w:uiPriority="9" w:unhideWhenUsed="1" w:qFormat="1"/>
-    <w:lsdException w:name="heading 5" w:semiHidden="1" w:uiPriority="9" w:unhideWhenUsed="1" w:qFormat="1"/>
-    <w:lsdException w:name="heading 6" w:semiHidden="1" w:uiPriority="9" w:unhideWhenUsed="1" w:qFormat="1"/>
-    <w:lsdException w:name="heading 7" w:semiHidden="1" w:uiPriority="9" w:unhideWhenUsed="1" w:qFormat="1"/>
-    <w:lsdException w:name="heading 8" w:semiHidden="1" w:uiPriority="9" w:unhideWhenUsed="1" w:qFormat="1"/>
-    <w:lsdException w:name="heading 9" w:semiHidden="1" w:uiPriority="9" w:unhideWhenUsed="1" w:qFormat="1"/>
+    <w:lsdException w:name="heading 2" w:uiPriority="9" w:semiHidden="1" w:unhideWhenUsed="1" w:qFormat="1"/>
+    <w:lsdException w:name="heading 3" w:uiPriority="9" w:semiHidden="1" w:unhideWhenUsed="1" w:qFormat="1"/>
+    <w:lsdException w:name="heading 4" w:uiPriority="9" w:semiHidden="1" w:unhideWhenUsed="1" w:qFormat="1"/>
+    <w:lsdException w:name="heading 5" w:uiPriority="9" w:semiHidden="1" w:unhideWhenUsed="1" w:qFormat="1"/>
+    <w:lsdException w:name="heading 6" w:uiPriority="9" w:semiHidden="1" w:unhideWhenUsed="1" w:qFormat="1"/>
+    <w:lsdException w:name="heading 7" w:uiPriority="9" w:semiHidden="1" w:unhideWhenUsed="1" w:qFormat="1"/>
+    <w:lsdException w:name="heading 8" w:uiPriority="9" w:semiHidden="1" w:unhideWhenUsed="1" w:qFormat="1"/>
+    <w:lsdException w:name="heading 9" w:uiPriority="9" w:semiHidden="1" w:unhideWhenUsed="1" w:qFormat="1"/>
     <w:lsdException w:name="index 1" w:semiHidden="1" w:unhideWhenUsed="1"/>
     <w:lsdException w:name="index 2" w:semiHidden="1" w:unhideWhenUsed="1"/>
     <w:lsdException w:name="index 3" w:semiHidden="1" w:unhideWhenUsed="1"/>
@@ -605,22 +1542,22 @@
     <w:lsdException w:name="index 7" w:semiHidden="1" w:unhideWhenUsed="1"/>
     <w:lsdException w:name="index 8" w:semiHidden="1" w:unhideWhenUsed="1"/>
     <w:lsdException w:name="index 9" w:semiHidden="1" w:unhideWhenUsed="1"/>
-    <w:lsdException w:name="toc 1" w:semiHidden="1" w:uiPriority="39" w:unhideWhenUsed="1"/>
-    <w:lsdException w:name="toc 2" w:semiHidden="1" w:uiPriority="39" w:unhideWhenUsed="1"/>
-    <w:lsdException w:name="toc 3" w:semiHidden="1" w:uiPriority="39" w:unhideWhenUsed="1"/>
-    <w:lsdException w:name="toc 4" w:semiHidden="1" w:uiPriority="39" w:unhideWhenUsed="1"/>
-    <w:lsdException w:name="toc 5" w:semiHidden="1" w:uiPriority="39" w:unhideWhenUsed="1"/>
-    <w:lsdException w:name="toc 6" w:semiHidden="1" w:uiPriority="39" w:unhideWhenUsed="1"/>
-    <w:lsdException w:name="toc 7" w:semiHidden="1" w:uiPriority="39" w:unhideWhenUsed="1"/>
-    <w:lsdException w:name="toc 8" w:semiHidden="1" w:uiPriority="39" w:unhideWhenUsed="1"/>
-    <w:lsdException w:name="toc 9" w:semiHidden="1" w:uiPriority="39" w:unhideWhenUsed="1"/>
+    <w:lsdException w:name="toc 1" w:uiPriority="39" w:semiHidden="1" w:unhideWhenUsed="1"/>
+    <w:lsdException w:name="toc 2" w:uiPriority="39" w:semiHidden="1" w:unhideWhenUsed="1"/>
+    <w:lsdException w:name="toc 3" w:uiPriority="39" w:semiHidden="1" w:unhideWhenUsed="1"/>
+    <w:lsdException w:name="toc 4" w:uiPriority="39" w:semiHidden="1" w:unhideWhenUsed="1"/>
+    <w:lsdException w:name="toc 5" w:uiPriority="39" w:semiHidden="1" w:unhideWhenUsed="1"/>
+    <w:lsdException w:name="toc 6" w:uiPriority="39" w:semiHidden="1" w:unhideWhenUsed="1"/>
+    <w:lsdException w:name="toc 7" w:uiPriority="39" w:semiHidden="1" w:unhideWhenUsed="1"/>
+    <w:lsdException w:name="toc 8" w:uiPriority="39" w:semiHidden="1" w:unhideWhenUsed="1"/>
+    <w:lsdException w:name="toc 9" w:uiPriority="39" w:semiHidden="1" w:unhideWhenUsed="1"/>
     <w:lsdException w:name="Normal Indent" w:semiHidden="1" w:unhideWhenUsed="1"/>
     <w:lsdException w:name="footnote text" w:semiHidden="1" w:unhideWhenUsed="1"/>
     <w:lsdException w:name="annotation text" w:semiHidden="1" w:unhideWhenUsed="1"/>
     <w:lsdException w:name="header" w:semiHidden="1" w:unhideWhenUsed="1"/>
     <w:lsdException w:name="footer" w:semiHidden="1" w:unhideWhenUsed="1"/>
     <w:lsdException w:name="index heading" w:semiHidden="1" w:unhideWhenUsed="1"/>
-    <w:lsdException w:name="caption" w:semiHidden="1" w:uiPriority="35" w:unhideWhenUsed="1" w:qFormat="1"/>
+    <w:lsdException w:name="caption" w:uiPriority="35" w:semiHidden="1" w:unhideWhenUsed="1" w:qFormat="1"/>
     <w:lsdException w:name="table of figures" w:semiHidden="1" w:unhideWhenUsed="1"/>
     <w:lsdException w:name="envelope address" w:semiHidden="1" w:unhideWhenUsed="1"/>
     <w:lsdException w:name="envelope return" w:semiHidden="1" w:unhideWhenUsed="1"/>
@@ -651,7 +1588,7 @@
     <w:lsdException w:name="Title" w:uiPriority="10" w:qFormat="1"/>
     <w:lsdException w:name="Closing" w:semiHidden="1" w:unhideWhenUsed="1"/>
     <w:lsdException w:name="Signature" w:semiHidden="1" w:unhideWhenUsed="1"/>
-    <w:lsdException w:name="Default Paragraph Font" w:semiHidden="1" w:uiPriority="1" w:unhideWhenUsed="1"/>
+    <w:lsdException w:name="Default Paragraph Font" w:uiPriority="1" w:semiHidden="1" w:unhideWhenUsed="1"/>
     <w:lsdException w:name="Body Text" w:semiHidden="1" w:unhideWhenUsed="1"/>
     <w:lsdException w:name="Body Text Indent" w:semiHidden="1" w:unhideWhenUsed="1"/>
     <w:lsdException w:name="List Continue" w:semiHidden="1" w:unhideWhenUsed="1"/>
@@ -851,8 +1788,8 @@
     <w:lsdException w:name="Subtle Reference" w:uiPriority="31" w:qFormat="1"/>
     <w:lsdException w:name="Intense Reference" w:uiPriority="32" w:qFormat="1"/>
     <w:lsdException w:name="Book Title" w:uiPriority="33" w:qFormat="1"/>
-    <w:lsdException w:name="Bibliography" w:semiHidden="1" w:uiPriority="37" w:unhideWhenUsed="1"/>
-    <w:lsdException w:name="TOC Heading" w:semiHidden="1" w:uiPriority="39" w:unhideWhenUsed="1" w:qFormat="1"/>
+    <w:lsdException w:name="Bibliography" w:uiPriority="37" w:semiHidden="1" w:unhideWhenUsed="1"/>
+    <w:lsdException w:name="TOC Heading" w:uiPriority="39" w:semiHidden="1" w:unhideWhenUsed="1" w:qFormat="1"/>
     <w:lsdException w:name="Plain Table 1" w:uiPriority="41"/>
     <w:lsdException w:name="Plain Table 2" w:uiPriority="42"/>
     <w:lsdException w:name="Plain Table 3" w:uiPriority="43"/>
@@ -958,13 +1895,105 @@
     <w:lsdException w:name="List Table 6 Colorful Accent 6" w:uiPriority="51"/>
     <w:lsdException w:name="List Table 7 Colorful Accent 6" w:uiPriority="52"/>
   </w:latentStyles>
-  <w:style w:type="paragraph" w:default="1" w:styleId="Normal">
+  <w:style w:type="paragraph" w:styleId="Normal" w:default="1">
     <w:name w:val="Normal"/>
     <w:qFormat/>
+    <w:pPr>
+      <w:widowControl/>
+      <w:bidi w:val="0"/>
+      <w:spacing w:lineRule="auto" w:line="259" w:before="0" w:after="160"/>
+      <w:jc w:val="left"/>
+    </w:pPr>
+    <w:rPr>
+      <w:rFonts w:ascii="Calibri" w:hAnsi="Calibri" w:eastAsia="Calibri" w:cs="" w:asciiTheme="minorHAnsi" w:cstheme="minorBidi" w:eastAsiaTheme="minorHAnsi" w:hAnsiTheme="minorHAnsi"/>
+      <w:color w:val="auto"/>
+      <w:sz w:val="22"/>
+      <w:szCs w:val="22"/>
+      <w:lang w:val="en-US" w:eastAsia="en-US" w:bidi="ar-SA"/>
+    </w:rPr>
   </w:style>
-  <w:style w:type="character" w:default="1" w:styleId="DefaultParagraphFont">
+  <w:style w:type="character" w:styleId="DefaultParagraphFont" w:default="1">
     <w:name w:val="Default Paragraph Font"/>
     <w:uiPriority w:val="1"/>
+    <w:semiHidden/>
+    <w:unhideWhenUsed/>
+    <w:qFormat/>
+    <w:rPr/>
+  </w:style>
+  <w:style w:type="paragraph" w:styleId="Heading">
+    <w:name w:val="Heading"/>
+    <w:basedOn w:val="Normal"/>
+    <w:next w:val="TextBody"/>
+    <w:qFormat/>
+    <w:pPr>
+      <w:keepNext/>
+      <w:spacing w:before="240" w:after="120"/>
+    </w:pPr>
+    <w:rPr>
+      <w:rFonts w:ascii="Liberation Sans" w:hAnsi="Liberation Sans" w:eastAsia="Microsoft YaHei" w:cs="Arial"/>
+      <w:sz w:val="28"/>
+      <w:szCs w:val="28"/>
+    </w:rPr>
+  </w:style>
+  <w:style w:type="paragraph" w:styleId="TextBody">
+    <w:name w:val="Text Body"/>
+    <w:basedOn w:val="Normal"/>
+    <w:pPr>
+      <w:spacing w:lineRule="auto" w:line="288" w:before="0" w:after="140"/>
+    </w:pPr>
+    <w:rPr/>
+  </w:style>
+  <w:style w:type="paragraph" w:styleId="List">
+    <w:name w:val="List"/>
+    <w:basedOn w:val="TextBody"/>
+    <w:pPr/>
+    <w:rPr>
+      <w:rFonts w:cs="Arial"/>
+    </w:rPr>
+  </w:style>
+  <w:style w:type="paragraph" w:styleId="Caption">
+    <w:name w:val="Caption"/>
+    <w:basedOn w:val="Normal"/>
+    <w:qFormat/>
+    <w:pPr>
+      <w:suppressLineNumbers/>
+      <w:spacing w:before="120" w:after="120"/>
+    </w:pPr>
+    <w:rPr>
+      <w:rFonts w:cs="Arial"/>
+      <w:i/>
+      <w:iCs/>
+      <w:sz w:val="24"/>
+      <w:szCs w:val="24"/>
+    </w:rPr>
+  </w:style>
+  <w:style w:type="paragraph" w:styleId="Index">
+    <w:name w:val="Index"/>
+    <w:basedOn w:val="Normal"/>
+    <w:qFormat/>
+    <w:pPr>
+      <w:suppressLineNumbers/>
+    </w:pPr>
+    <w:rPr>
+      <w:rFonts w:cs="Arial"/>
+    </w:rPr>
+  </w:style>
+  <w:style w:type="paragraph" w:styleId="ListParagraph">
+    <w:name w:val="List Paragraph"/>
+    <w:basedOn w:val="Normal"/>
+    <w:uiPriority w:val="34"/>
+    <w:qFormat/>
+    <w:rsid w:val="00a45bf7"/>
+    <w:pPr>
+      <w:spacing w:before="0" w:after="160"/>
+      <w:ind w:left="720" w:hanging="0"/>
+      <w:contextualSpacing/>
+    </w:pPr>
+    <w:rPr/>
+  </w:style>
+  <w:style w:type="numbering" w:styleId="NoList" w:default="1">
+    <w:name w:val="No List"/>
+    <w:uiPriority w:val="99"/>
     <w:semiHidden/>
     <w:unhideWhenUsed/>
   </w:style>
@@ -982,23 +2011,6 @@
         <w:right w:w="108" w:type="dxa"/>
       </w:tblCellMar>
     </w:tblPr>
-  </w:style>
-  <w:style w:type="numbering" w:default="1" w:styleId="NoList">
-    <w:name w:val="No List"/>
-    <w:uiPriority w:val="99"/>
-    <w:semiHidden/>
-    <w:unhideWhenUsed/>
-  </w:style>
-  <w:style w:type="paragraph" w:styleId="ListParagraph">
-    <w:name w:val="List Paragraph"/>
-    <w:basedOn w:val="Normal"/>
-    <w:uiPriority w:val="34"/>
-    <w:qFormat/>
-    <w:rsid w:val="00A45BF7"/>
-    <w:pPr>
-      <w:ind w:left="720"/>
-      <w:contextualSpacing/>
-    </w:pPr>
   </w:style>
 </w:styles>
 </file>

</xml_diff>